<commit_message>
React Basics: props as children, props as method ES6 features: arrow fn, callback
</commit_message>
<xml_diff>
--- a/Assignments/Assignment_1.docx
+++ b/Assignments/Assignment_1.docx
@@ -5,275 +5,9 @@
     <w:p>
       <w:pPr>
         <w:spacing w:before="100" w:beforeAutospacing="1" w:after="100" w:afterAutospacing="1" w:line="240" w:lineRule="auto"/>
-        <w:rPr>
-          <w:rFonts w:ascii="Times New Roman" w:eastAsia="Times New Roman" w:hAnsi="Times New Roman" w:cs="Times New Roman"/>
-          <w:sz w:val="24"/>
-          <w:szCs w:val="24"/>
-          <w:lang w:eastAsia="en-IN"/>
-        </w:rPr>
-      </w:pPr>
-      <w:bookmarkStart w:id="0" w:name="_GoBack"/>
-      <w:r>
-        <w:rPr>
-          <w:rFonts w:ascii="Times New Roman" w:eastAsia="Times New Roman" w:hAnsi="Times New Roman" w:cs="Times New Roman"/>
-          <w:sz w:val="24"/>
-          <w:szCs w:val="24"/>
-          <w:lang w:eastAsia="en-IN"/>
-        </w:rPr>
-        <w:t xml:space="preserve">Got it — no </w:t>
-      </w:r>
-      <w:r>
-        <w:rPr>
-          <w:rFonts w:ascii="Times New Roman" w:eastAsia="Times New Roman" w:hAnsi="Times New Roman" w:cs="Times New Roman"/>
-          <w:b/>
-          <w:bCs/>
-          <w:sz w:val="24"/>
-          <w:szCs w:val="24"/>
-          <w:lang w:eastAsia="en-IN"/>
-        </w:rPr>
-        <w:t>counter</w:t>
-      </w:r>
-      <w:r>
-        <w:rPr>
-          <w:rFonts w:ascii="Times New Roman" w:eastAsia="Times New Roman" w:hAnsi="Times New Roman" w:cs="Times New Roman"/>
-          <w:sz w:val="24"/>
-          <w:szCs w:val="24"/>
-          <w:lang w:eastAsia="en-IN"/>
-        </w:rPr>
-        <w:t xml:space="preserve">, no </w:t>
-      </w:r>
-      <w:r>
-        <w:rPr>
-          <w:rFonts w:ascii="Times New Roman" w:eastAsia="Times New Roman" w:hAnsi="Times New Roman" w:cs="Times New Roman"/>
-          <w:b/>
-          <w:bCs/>
-          <w:sz w:val="24"/>
-          <w:szCs w:val="24"/>
-          <w:lang w:eastAsia="en-IN"/>
-        </w:rPr>
-        <w:t>list rendering</w:t>
-      </w:r>
-      <w:r>
-        <w:rPr>
-          <w:rFonts w:ascii="Times New Roman" w:eastAsia="Times New Roman" w:hAnsi="Times New Roman" w:cs="Times New Roman"/>
-          <w:sz w:val="24"/>
-          <w:szCs w:val="24"/>
-          <w:lang w:eastAsia="en-IN"/>
-        </w:rPr>
-        <w:t xml:space="preserve">, and now no </w:t>
-      </w:r>
-      <w:r>
-        <w:rPr>
-          <w:rFonts w:ascii="Times New Roman" w:eastAsia="Times New Roman" w:hAnsi="Times New Roman" w:cs="Times New Roman"/>
-          <w:b/>
-          <w:bCs/>
-          <w:sz w:val="24"/>
-          <w:szCs w:val="24"/>
-          <w:lang w:eastAsia="en-IN"/>
-        </w:rPr>
-        <w:t>form/input</w:t>
-      </w:r>
-      <w:r>
-        <w:rPr>
-          <w:rFonts w:ascii="Times New Roman" w:eastAsia="Times New Roman" w:hAnsi="Times New Roman" w:cs="Times New Roman"/>
-          <w:sz w:val="24"/>
-          <w:szCs w:val="24"/>
-          <w:lang w:eastAsia="en-IN"/>
-        </w:rPr>
-        <w:t xml:space="preserve"> either.</w:t>
-      </w:r>
-    </w:p>
-    <w:p>
-      <w:pPr>
-        <w:spacing w:before="100" w:beforeAutospacing="1" w:after="100" w:afterAutospacing="1" w:line="240" w:lineRule="auto"/>
-        <w:rPr>
-          <w:rFonts w:ascii="Times New Roman" w:eastAsia="Times New Roman" w:hAnsi="Times New Roman" w:cs="Times New Roman"/>
-          <w:sz w:val="24"/>
-          <w:szCs w:val="24"/>
-          <w:lang w:eastAsia="en-IN"/>
-        </w:rPr>
-      </w:pPr>
-      <w:r>
-        <w:rPr>
-          <w:rFonts w:ascii="Times New Roman" w:eastAsia="Times New Roman" w:hAnsi="Times New Roman" w:cs="Times New Roman"/>
-          <w:sz w:val="24"/>
-          <w:szCs w:val="24"/>
-          <w:lang w:eastAsia="en-IN"/>
-        </w:rPr>
-        <w:t xml:space="preserve">You're aiming for a clean assignment that </w:t>
-      </w:r>
-      <w:r>
-        <w:rPr>
-          <w:rFonts w:ascii="Times New Roman" w:eastAsia="Times New Roman" w:hAnsi="Times New Roman" w:cs="Times New Roman"/>
-          <w:b/>
-          <w:bCs/>
-          <w:sz w:val="24"/>
-          <w:szCs w:val="24"/>
-          <w:lang w:eastAsia="en-IN"/>
-        </w:rPr>
-        <w:t>only</w:t>
-      </w:r>
-      <w:r>
-        <w:rPr>
-          <w:rFonts w:ascii="Times New Roman" w:eastAsia="Times New Roman" w:hAnsi="Times New Roman" w:cs="Times New Roman"/>
-          <w:sz w:val="24"/>
-          <w:szCs w:val="24"/>
-          <w:lang w:eastAsia="en-IN"/>
-        </w:rPr>
-        <w:t xml:space="preserve"> exercises:</w:t>
-      </w:r>
-    </w:p>
-    <w:p>
-      <w:pPr>
-        <w:numPr>
-          <w:ilvl w:val="0"/>
-          <w:numId w:val="1"/>
-        </w:numPr>
-        <w:spacing w:before="100" w:beforeAutospacing="1" w:after="100" w:afterAutospacing="1" w:line="240" w:lineRule="auto"/>
-        <w:rPr>
-          <w:rFonts w:ascii="Times New Roman" w:eastAsia="Times New Roman" w:hAnsi="Times New Roman" w:cs="Times New Roman"/>
-          <w:sz w:val="24"/>
-          <w:szCs w:val="24"/>
-          <w:lang w:eastAsia="en-IN"/>
-        </w:rPr>
-      </w:pPr>
-      <w:r>
-        <w:rPr>
-          <w:rFonts w:ascii="Times New Roman" w:eastAsia="Times New Roman" w:hAnsi="Times New Roman" w:cs="Times New Roman"/>
-          <w:sz w:val="24"/>
-          <w:szCs w:val="24"/>
-          <w:lang w:eastAsia="en-IN"/>
-        </w:rPr>
-        <w:t>Functional Components</w:t>
-      </w:r>
-    </w:p>
-    <w:p>
-      <w:pPr>
-        <w:numPr>
-          <w:ilvl w:val="0"/>
-          <w:numId w:val="1"/>
-        </w:numPr>
-        <w:spacing w:before="100" w:beforeAutospacing="1" w:after="100" w:afterAutospacing="1" w:line="240" w:lineRule="auto"/>
-        <w:rPr>
-          <w:rFonts w:ascii="Times New Roman" w:eastAsia="Times New Roman" w:hAnsi="Times New Roman" w:cs="Times New Roman"/>
-          <w:sz w:val="24"/>
-          <w:szCs w:val="24"/>
-          <w:lang w:eastAsia="en-IN"/>
-        </w:rPr>
-      </w:pPr>
-      <w:r>
-        <w:rPr>
-          <w:rFonts w:ascii="Times New Roman" w:eastAsia="Times New Roman" w:hAnsi="Times New Roman" w:cs="Times New Roman"/>
-          <w:sz w:val="24"/>
-          <w:szCs w:val="24"/>
-          <w:lang w:eastAsia="en-IN"/>
-        </w:rPr>
-        <w:t>Props (as data, method, and children)</w:t>
-      </w:r>
-    </w:p>
-    <w:p>
-      <w:pPr>
-        <w:numPr>
-          <w:ilvl w:val="0"/>
-          <w:numId w:val="1"/>
-        </w:numPr>
-        <w:spacing w:before="100" w:beforeAutospacing="1" w:after="100" w:afterAutospacing="1" w:line="240" w:lineRule="auto"/>
-        <w:rPr>
-          <w:rFonts w:ascii="Times New Roman" w:eastAsia="Times New Roman" w:hAnsi="Times New Roman" w:cs="Times New Roman"/>
-          <w:sz w:val="24"/>
-          <w:szCs w:val="24"/>
-          <w:lang w:eastAsia="en-IN"/>
-        </w:rPr>
-      </w:pPr>
-      <w:proofErr w:type="spellStart"/>
-      <w:r>
-        <w:rPr>
-          <w:rFonts w:ascii="Courier New" w:eastAsia="Times New Roman" w:hAnsi="Courier New" w:cs="Courier New"/>
-          <w:sz w:val="20"/>
-          <w:szCs w:val="20"/>
-          <w:lang w:eastAsia="en-IN"/>
-        </w:rPr>
-        <w:t>useState</w:t>
-      </w:r>
-      <w:proofErr w:type="spellEnd"/>
-      <w:r>
-        <w:rPr>
-          <w:rFonts w:ascii="Times New Roman" w:eastAsia="Times New Roman" w:hAnsi="Times New Roman" w:cs="Times New Roman"/>
-          <w:sz w:val="24"/>
-          <w:szCs w:val="24"/>
-          <w:lang w:eastAsia="en-IN"/>
-        </w:rPr>
-        <w:t xml:space="preserve"> with a </w:t>
-      </w:r>
-      <w:r>
-        <w:rPr>
-          <w:rFonts w:ascii="Times New Roman" w:eastAsia="Times New Roman" w:hAnsi="Times New Roman" w:cs="Times New Roman"/>
-          <w:b/>
-          <w:bCs/>
-          <w:sz w:val="24"/>
-          <w:szCs w:val="24"/>
-          <w:lang w:eastAsia="en-IN"/>
-        </w:rPr>
-        <w:t>number-type</w:t>
-      </w:r>
-      <w:r>
-        <w:rPr>
-          <w:rFonts w:ascii="Times New Roman" w:eastAsia="Times New Roman" w:hAnsi="Times New Roman" w:cs="Times New Roman"/>
-          <w:sz w:val="24"/>
-          <w:szCs w:val="24"/>
-          <w:lang w:eastAsia="en-IN"/>
-        </w:rPr>
-        <w:t xml:space="preserve">, but </w:t>
-      </w:r>
-      <w:r>
-        <w:rPr>
-          <w:rFonts w:ascii="Times New Roman" w:eastAsia="Times New Roman" w:hAnsi="Times New Roman" w:cs="Times New Roman"/>
-          <w:b/>
-          <w:bCs/>
-          <w:sz w:val="24"/>
-          <w:szCs w:val="24"/>
-          <w:lang w:eastAsia="en-IN"/>
-        </w:rPr>
-        <w:t>not</w:t>
-      </w:r>
-      <w:r>
-        <w:rPr>
-          <w:rFonts w:ascii="Times New Roman" w:eastAsia="Times New Roman" w:hAnsi="Times New Roman" w:cs="Times New Roman"/>
-          <w:sz w:val="24"/>
-          <w:szCs w:val="24"/>
-          <w:lang w:eastAsia="en-IN"/>
-        </w:rPr>
-        <w:t xml:space="preserve"> in the context of a counter or form</w:t>
-      </w:r>
-    </w:p>
-    <w:p>
-      <w:pPr>
-        <w:spacing w:after="0" w:line="240" w:lineRule="auto"/>
-        <w:rPr>
-          <w:rFonts w:ascii="Times New Roman" w:eastAsia="Times New Roman" w:hAnsi="Times New Roman" w:cs="Times New Roman"/>
-          <w:sz w:val="24"/>
-          <w:szCs w:val="24"/>
-          <w:lang w:eastAsia="en-IN"/>
-        </w:rPr>
-      </w:pPr>
-      <w:r>
-        <w:rPr>
-          <w:rFonts w:ascii="Times New Roman" w:eastAsia="Times New Roman" w:hAnsi="Times New Roman" w:cs="Times New Roman"/>
-          <w:sz w:val="24"/>
-          <w:szCs w:val="24"/>
-          <w:lang w:eastAsia="en-IN"/>
-        </w:rPr>
-        <w:pict>
-          <v:rect id="_x0000_i1025" style="width:0;height:1.5pt" o:hralign="center" o:hrstd="t" o:hr="t" fillcolor="#a0a0a0" stroked="f"/>
-        </w:pict>
-      </w:r>
-    </w:p>
-    <w:p>
-      <w:pPr>
-        <w:spacing w:before="100" w:beforeAutospacing="1" w:after="100" w:afterAutospacing="1" w:line="240" w:lineRule="auto"/>
         <w:outlineLvl w:val="2"/>
         <w:rPr>
-          <w:rFonts w:ascii="Times New Roman" w:eastAsia="Times New Roman" w:hAnsi="Times New Roman" w:cs="Times New Roman"/>
+          <w:rFonts w:eastAsia="Times New Roman" w:cstheme="minorHAnsi"/>
           <w:b/>
           <w:bCs/>
           <w:sz w:val="27"/>
@@ -294,7 +28,7 @@
       </w:r>
       <w:r>
         <w:rPr>
-          <w:rFonts w:ascii="Times New Roman" w:eastAsia="Times New Roman" w:hAnsi="Times New Roman" w:cs="Times New Roman"/>
+          <w:rFonts w:eastAsia="Times New Roman" w:cstheme="minorHAnsi"/>
           <w:b/>
           <w:bCs/>
           <w:sz w:val="27"/>
@@ -308,15 +42,15 @@
       <w:pPr>
         <w:spacing w:before="100" w:beforeAutospacing="1" w:after="100" w:afterAutospacing="1" w:line="240" w:lineRule="auto"/>
         <w:rPr>
-          <w:rFonts w:ascii="Times New Roman" w:eastAsia="Times New Roman" w:hAnsi="Times New Roman" w:cs="Times New Roman"/>
-          <w:sz w:val="24"/>
-          <w:szCs w:val="24"/>
-          <w:lang w:eastAsia="en-IN"/>
-        </w:rPr>
-      </w:pPr>
-      <w:r>
-        <w:rPr>
-          <w:rFonts w:ascii="Times New Roman" w:eastAsia="Times New Roman" w:hAnsi="Times New Roman" w:cs="Times New Roman"/>
+          <w:rFonts w:eastAsia="Times New Roman" w:cstheme="minorHAnsi"/>
+          <w:sz w:val="24"/>
+          <w:szCs w:val="24"/>
+          <w:lang w:eastAsia="en-IN"/>
+        </w:rPr>
+      </w:pPr>
+      <w:r>
+        <w:rPr>
+          <w:rFonts w:eastAsia="Times New Roman" w:cstheme="minorHAnsi"/>
           <w:b/>
           <w:bCs/>
           <w:sz w:val="24"/>
@@ -327,7 +61,7 @@
       </w:r>
       <w:r>
         <w:rPr>
-          <w:rFonts w:ascii="Times New Roman" w:eastAsia="Times New Roman" w:hAnsi="Times New Roman" w:cs="Times New Roman"/>
+          <w:rFonts w:eastAsia="Times New Roman" w:cstheme="minorHAnsi"/>
           <w:sz w:val="24"/>
           <w:szCs w:val="24"/>
           <w:lang w:eastAsia="en-IN"/>
@@ -337,32 +71,10 @@
     </w:p>
     <w:p>
       <w:pPr>
-        <w:spacing w:after="0" w:line="240" w:lineRule="auto"/>
-        <w:rPr>
-          <w:rFonts w:ascii="Times New Roman" w:eastAsia="Times New Roman" w:hAnsi="Times New Roman" w:cs="Times New Roman"/>
-          <w:sz w:val="24"/>
-          <w:szCs w:val="24"/>
-          <w:lang w:eastAsia="en-IN"/>
-        </w:rPr>
-      </w:pPr>
-      <w:r>
-        <w:rPr>
-          <w:rFonts w:ascii="Times New Roman" w:eastAsia="Times New Roman" w:hAnsi="Times New Roman" w:cs="Times New Roman"/>
-          <w:sz w:val="24"/>
-          <w:szCs w:val="24"/>
-          <w:lang w:eastAsia="en-IN"/>
-        </w:rPr>
-        <w:pict>
-          <v:rect id="_x0000_i1026" style="width:0;height:1.5pt" o:hralign="center" o:hrstd="t" o:hr="t" fillcolor="#a0a0a0" stroked="f"/>
-        </w:pict>
-      </w:r>
-    </w:p>
-    <w:p>
-      <w:pPr>
         <w:spacing w:before="100" w:beforeAutospacing="1" w:after="100" w:afterAutospacing="1" w:line="240" w:lineRule="auto"/>
         <w:outlineLvl w:val="2"/>
         <w:rPr>
-          <w:rFonts w:ascii="Times New Roman" w:eastAsia="Times New Roman" w:hAnsi="Times New Roman" w:cs="Times New Roman"/>
+          <w:rFonts w:eastAsia="Times New Roman" w:cstheme="minorHAnsi"/>
           <w:b/>
           <w:bCs/>
           <w:sz w:val="27"/>
@@ -372,14 +84,25 @@
       </w:pPr>
       <w:r>
         <w:rPr>
-          <w:rFonts w:ascii="Times New Roman" w:eastAsia="Times New Roman" w:hAnsi="Times New Roman" w:cs="Times New Roman"/>
+          <w:rFonts w:ascii="Calibri" w:eastAsia="Times New Roman" w:hAnsi="Calibri" w:cs="Calibri"/>
           <w:b/>
           <w:bCs/>
           <w:sz w:val="27"/>
           <w:szCs w:val="27"/>
           <w:lang w:eastAsia="en-IN"/>
         </w:rPr>
-        <w:t>🧩 Assignment Requirements</w:t>
+        <w:t>🧩</w:t>
+      </w:r>
+      <w:r>
+        <w:rPr>
+          <w:rFonts w:eastAsia="Times New Roman" w:cstheme="minorHAnsi"/>
+          <w:b/>
+          <w:bCs/>
+          <w:sz w:val="27"/>
+          <w:szCs w:val="27"/>
+          <w:lang w:eastAsia="en-IN"/>
+        </w:rPr>
+        <w:t xml:space="preserve"> Assignment Requirements</w:t>
       </w:r>
     </w:p>
     <w:p>
@@ -387,7 +110,7 @@
         <w:spacing w:before="100" w:beforeAutospacing="1" w:after="100" w:afterAutospacing="1" w:line="240" w:lineRule="auto"/>
         <w:outlineLvl w:val="3"/>
         <w:rPr>
-          <w:rFonts w:ascii="Times New Roman" w:eastAsia="Times New Roman" w:hAnsi="Times New Roman" w:cs="Times New Roman"/>
+          <w:rFonts w:eastAsia="Times New Roman" w:cstheme="minorHAnsi"/>
           <w:b/>
           <w:bCs/>
           <w:sz w:val="24"/>
@@ -397,7 +120,7 @@
       </w:pPr>
       <w:r>
         <w:rPr>
-          <w:rFonts w:ascii="Times New Roman" w:eastAsia="Times New Roman" w:hAnsi="Times New Roman" w:cs="Times New Roman"/>
+          <w:rFonts w:eastAsia="Times New Roman" w:cstheme="minorHAnsi"/>
           <w:b/>
           <w:bCs/>
           <w:sz w:val="24"/>
@@ -409,7 +132,7 @@
       <w:proofErr w:type="spellStart"/>
       <w:r>
         <w:rPr>
-          <w:rFonts w:ascii="Times New Roman" w:eastAsia="Times New Roman" w:hAnsi="Times New Roman" w:cs="Times New Roman"/>
+          <w:rFonts w:eastAsia="Times New Roman" w:cstheme="minorHAnsi"/>
           <w:b/>
           <w:bCs/>
           <w:sz w:val="24"/>
@@ -428,15 +151,15 @@
         </w:numPr>
         <w:spacing w:before="100" w:beforeAutospacing="1" w:after="100" w:afterAutospacing="1" w:line="240" w:lineRule="auto"/>
         <w:rPr>
-          <w:rFonts w:ascii="Times New Roman" w:eastAsia="Times New Roman" w:hAnsi="Times New Roman" w:cs="Times New Roman"/>
-          <w:sz w:val="24"/>
-          <w:szCs w:val="24"/>
-          <w:lang w:eastAsia="en-IN"/>
-        </w:rPr>
-      </w:pPr>
-      <w:r>
-        <w:rPr>
-          <w:rFonts w:ascii="Times New Roman" w:eastAsia="Times New Roman" w:hAnsi="Times New Roman" w:cs="Times New Roman"/>
+          <w:rFonts w:eastAsia="Times New Roman" w:cstheme="minorHAnsi"/>
+          <w:sz w:val="24"/>
+          <w:szCs w:val="24"/>
+          <w:lang w:eastAsia="en-IN"/>
+        </w:rPr>
+      </w:pPr>
+      <w:r>
+        <w:rPr>
+          <w:rFonts w:eastAsia="Times New Roman" w:cstheme="minorHAnsi"/>
           <w:sz w:val="24"/>
           <w:szCs w:val="24"/>
           <w:lang w:eastAsia="en-IN"/>
@@ -446,7 +169,7 @@
       <w:proofErr w:type="spellStart"/>
       <w:r>
         <w:rPr>
-          <w:rFonts w:ascii="Courier New" w:eastAsia="Times New Roman" w:hAnsi="Courier New" w:cs="Courier New"/>
+          <w:rFonts w:eastAsia="Times New Roman" w:cstheme="minorHAnsi"/>
           <w:sz w:val="20"/>
           <w:szCs w:val="20"/>
           <w:lang w:eastAsia="en-IN"/>
@@ -456,7 +179,7 @@
       <w:proofErr w:type="spellEnd"/>
       <w:r>
         <w:rPr>
-          <w:rFonts w:ascii="Times New Roman" w:eastAsia="Times New Roman" w:hAnsi="Times New Roman" w:cs="Times New Roman"/>
+          <w:rFonts w:eastAsia="Times New Roman" w:cstheme="minorHAnsi"/>
           <w:sz w:val="24"/>
           <w:szCs w:val="24"/>
           <w:lang w:eastAsia="en-IN"/>
@@ -465,7 +188,7 @@
       </w:r>
       <w:r>
         <w:rPr>
-          <w:rFonts w:ascii="Courier New" w:eastAsia="Times New Roman" w:hAnsi="Courier New" w:cs="Courier New"/>
+          <w:rFonts w:eastAsia="Times New Roman" w:cstheme="minorHAnsi"/>
           <w:sz w:val="20"/>
           <w:szCs w:val="20"/>
           <w:lang w:eastAsia="en-IN"/>
@@ -474,7 +197,7 @@
       </w:r>
       <w:r>
         <w:rPr>
-          <w:rFonts w:ascii="Times New Roman" w:eastAsia="Times New Roman" w:hAnsi="Times New Roman" w:cs="Times New Roman"/>
+          <w:rFonts w:eastAsia="Times New Roman" w:cstheme="minorHAnsi"/>
           <w:sz w:val="24"/>
           <w:szCs w:val="24"/>
           <w:lang w:eastAsia="en-IN"/>
@@ -490,15 +213,15 @@
         </w:numPr>
         <w:spacing w:before="100" w:beforeAutospacing="1" w:after="100" w:afterAutospacing="1" w:line="240" w:lineRule="auto"/>
         <w:rPr>
-          <w:rFonts w:ascii="Times New Roman" w:eastAsia="Times New Roman" w:hAnsi="Times New Roman" w:cs="Times New Roman"/>
-          <w:sz w:val="24"/>
-          <w:szCs w:val="24"/>
-          <w:lang w:eastAsia="en-IN"/>
-        </w:rPr>
-      </w:pPr>
-      <w:r>
-        <w:rPr>
-          <w:rFonts w:ascii="Times New Roman" w:eastAsia="Times New Roman" w:hAnsi="Times New Roman" w:cs="Times New Roman"/>
+          <w:rFonts w:eastAsia="Times New Roman" w:cstheme="minorHAnsi"/>
+          <w:sz w:val="24"/>
+          <w:szCs w:val="24"/>
+          <w:lang w:eastAsia="en-IN"/>
+        </w:rPr>
+      </w:pPr>
+      <w:r>
+        <w:rPr>
+          <w:rFonts w:eastAsia="Times New Roman" w:cstheme="minorHAnsi"/>
           <w:sz w:val="24"/>
           <w:szCs w:val="24"/>
           <w:lang w:eastAsia="en-IN"/>
@@ -508,7 +231,7 @@
       <w:proofErr w:type="spellStart"/>
       <w:r>
         <w:rPr>
-          <w:rFonts w:ascii="Courier New" w:eastAsia="Times New Roman" w:hAnsi="Courier New" w:cs="Courier New"/>
+          <w:rFonts w:eastAsia="Times New Roman" w:cstheme="minorHAnsi"/>
           <w:sz w:val="20"/>
           <w:szCs w:val="20"/>
           <w:lang w:eastAsia="en-IN"/>
@@ -518,7 +241,7 @@
       <w:proofErr w:type="spellEnd"/>
       <w:r>
         <w:rPr>
-          <w:rFonts w:ascii="Times New Roman" w:eastAsia="Times New Roman" w:hAnsi="Times New Roman" w:cs="Times New Roman"/>
+          <w:rFonts w:eastAsia="Times New Roman" w:cstheme="minorHAnsi"/>
           <w:sz w:val="24"/>
           <w:szCs w:val="24"/>
           <w:lang w:eastAsia="en-IN"/>
@@ -528,7 +251,7 @@
       <w:proofErr w:type="spellStart"/>
       <w:r>
         <w:rPr>
-          <w:rFonts w:ascii="Courier New" w:eastAsia="Times New Roman" w:hAnsi="Courier New" w:cs="Courier New"/>
+          <w:rFonts w:eastAsia="Times New Roman" w:cstheme="minorHAnsi"/>
           <w:sz w:val="20"/>
           <w:szCs w:val="20"/>
           <w:lang w:eastAsia="en-IN"/>
@@ -538,7 +261,7 @@
       <w:proofErr w:type="spellEnd"/>
       <w:r>
         <w:rPr>
-          <w:rFonts w:ascii="Times New Roman" w:eastAsia="Times New Roman" w:hAnsi="Times New Roman" w:cs="Times New Roman"/>
+          <w:rFonts w:eastAsia="Times New Roman" w:cstheme="minorHAnsi"/>
           <w:sz w:val="24"/>
           <w:szCs w:val="24"/>
           <w:lang w:eastAsia="en-IN"/>
@@ -551,7 +274,7 @@
         <w:spacing w:before="100" w:beforeAutospacing="1" w:after="100" w:afterAutospacing="1" w:line="240" w:lineRule="auto"/>
         <w:outlineLvl w:val="3"/>
         <w:rPr>
-          <w:rFonts w:ascii="Times New Roman" w:eastAsia="Times New Roman" w:hAnsi="Times New Roman" w:cs="Times New Roman"/>
+          <w:rFonts w:eastAsia="Times New Roman" w:cstheme="minorHAnsi"/>
           <w:b/>
           <w:bCs/>
           <w:sz w:val="24"/>
@@ -561,7 +284,7 @@
       </w:pPr>
       <w:r>
         <w:rPr>
-          <w:rFonts w:ascii="Times New Roman" w:eastAsia="Times New Roman" w:hAnsi="Times New Roman" w:cs="Times New Roman"/>
+          <w:rFonts w:eastAsia="Times New Roman" w:cstheme="minorHAnsi"/>
           <w:b/>
           <w:bCs/>
           <w:sz w:val="24"/>
@@ -573,7 +296,7 @@
       <w:proofErr w:type="spellStart"/>
       <w:r>
         <w:rPr>
-          <w:rFonts w:ascii="Times New Roman" w:eastAsia="Times New Roman" w:hAnsi="Times New Roman" w:cs="Times New Roman"/>
+          <w:rFonts w:eastAsia="Times New Roman" w:cstheme="minorHAnsi"/>
           <w:b/>
           <w:bCs/>
           <w:sz w:val="24"/>
@@ -592,15 +315,15 @@
         </w:numPr>
         <w:spacing w:before="100" w:beforeAutospacing="1" w:after="100" w:afterAutospacing="1" w:line="240" w:lineRule="auto"/>
         <w:rPr>
-          <w:rFonts w:ascii="Times New Roman" w:eastAsia="Times New Roman" w:hAnsi="Times New Roman" w:cs="Times New Roman"/>
-          <w:sz w:val="24"/>
-          <w:szCs w:val="24"/>
-          <w:lang w:eastAsia="en-IN"/>
-        </w:rPr>
-      </w:pPr>
-      <w:r>
-        <w:rPr>
-          <w:rFonts w:ascii="Times New Roman" w:eastAsia="Times New Roman" w:hAnsi="Times New Roman" w:cs="Times New Roman"/>
+          <w:rFonts w:eastAsia="Times New Roman" w:cstheme="minorHAnsi"/>
+          <w:sz w:val="24"/>
+          <w:szCs w:val="24"/>
+          <w:lang w:eastAsia="en-IN"/>
+        </w:rPr>
+      </w:pPr>
+      <w:r>
+        <w:rPr>
+          <w:rFonts w:eastAsia="Times New Roman" w:cstheme="minorHAnsi"/>
           <w:sz w:val="24"/>
           <w:szCs w:val="24"/>
           <w:lang w:eastAsia="en-IN"/>
@@ -616,15 +339,15 @@
         </w:numPr>
         <w:spacing w:before="100" w:beforeAutospacing="1" w:after="100" w:afterAutospacing="1" w:line="240" w:lineRule="auto"/>
         <w:rPr>
-          <w:rFonts w:ascii="Times New Roman" w:eastAsia="Times New Roman" w:hAnsi="Times New Roman" w:cs="Times New Roman"/>
-          <w:sz w:val="24"/>
-          <w:szCs w:val="24"/>
-          <w:lang w:eastAsia="en-IN"/>
-        </w:rPr>
-      </w:pPr>
-      <w:r>
-        <w:rPr>
-          <w:rFonts w:ascii="Times New Roman" w:eastAsia="Times New Roman" w:hAnsi="Times New Roman" w:cs="Times New Roman"/>
+          <w:rFonts w:eastAsia="Times New Roman" w:cstheme="minorHAnsi"/>
+          <w:sz w:val="24"/>
+          <w:szCs w:val="24"/>
+          <w:lang w:eastAsia="en-IN"/>
+        </w:rPr>
+      </w:pPr>
+      <w:r>
+        <w:rPr>
+          <w:rFonts w:eastAsia="Times New Roman" w:cstheme="minorHAnsi"/>
           <w:sz w:val="24"/>
           <w:szCs w:val="24"/>
           <w:lang w:eastAsia="en-IN"/>
@@ -634,7 +357,7 @@
       <w:proofErr w:type="spellStart"/>
       <w:r>
         <w:rPr>
-          <w:rFonts w:ascii="Courier New" w:eastAsia="Times New Roman" w:hAnsi="Courier New" w:cs="Courier New"/>
+          <w:rFonts w:eastAsia="Times New Roman" w:cstheme="minorHAnsi"/>
           <w:sz w:val="20"/>
           <w:szCs w:val="20"/>
           <w:lang w:eastAsia="en-IN"/>
@@ -644,7 +367,7 @@
       <w:proofErr w:type="spellEnd"/>
       <w:r>
         <w:rPr>
-          <w:rFonts w:ascii="Times New Roman" w:eastAsia="Times New Roman" w:hAnsi="Times New Roman" w:cs="Times New Roman"/>
+          <w:rFonts w:eastAsia="Times New Roman" w:cstheme="minorHAnsi"/>
           <w:sz w:val="24"/>
           <w:szCs w:val="24"/>
           <w:lang w:eastAsia="en-IN"/>
@@ -653,7 +376,7 @@
       </w:r>
       <w:r>
         <w:rPr>
-          <w:rFonts w:ascii="Courier New" w:eastAsia="Times New Roman" w:hAnsi="Courier New" w:cs="Courier New"/>
+          <w:rFonts w:eastAsia="Times New Roman" w:cstheme="minorHAnsi"/>
           <w:b/>
           <w:bCs/>
           <w:sz w:val="20"/>
@@ -664,7 +387,7 @@
       </w:r>
       <w:r>
         <w:rPr>
-          <w:rFonts w:ascii="Times New Roman" w:eastAsia="Times New Roman" w:hAnsi="Times New Roman" w:cs="Times New Roman"/>
+          <w:rFonts w:eastAsia="Times New Roman" w:cstheme="minorHAnsi"/>
           <w:sz w:val="24"/>
           <w:szCs w:val="24"/>
           <w:lang w:eastAsia="en-IN"/>
@@ -680,15 +403,15 @@
         </w:numPr>
         <w:spacing w:before="100" w:beforeAutospacing="1" w:after="100" w:afterAutospacing="1" w:line="240" w:lineRule="auto"/>
         <w:rPr>
-          <w:rFonts w:ascii="Times New Roman" w:eastAsia="Times New Roman" w:hAnsi="Times New Roman" w:cs="Times New Roman"/>
-          <w:sz w:val="24"/>
-          <w:szCs w:val="24"/>
-          <w:lang w:eastAsia="en-IN"/>
-        </w:rPr>
-      </w:pPr>
-      <w:r>
-        <w:rPr>
-          <w:rFonts w:ascii="Times New Roman" w:eastAsia="Times New Roman" w:hAnsi="Times New Roman" w:cs="Times New Roman"/>
+          <w:rFonts w:eastAsia="Times New Roman" w:cstheme="minorHAnsi"/>
+          <w:sz w:val="24"/>
+          <w:szCs w:val="24"/>
+          <w:lang w:eastAsia="en-IN"/>
+        </w:rPr>
+      </w:pPr>
+      <w:r>
+        <w:rPr>
+          <w:rFonts w:eastAsia="Times New Roman" w:cstheme="minorHAnsi"/>
           <w:sz w:val="24"/>
           <w:szCs w:val="24"/>
           <w:lang w:eastAsia="en-IN"/>
@@ -704,15 +427,15 @@
         </w:numPr>
         <w:spacing w:before="100" w:beforeAutospacing="1" w:after="100" w:afterAutospacing="1" w:line="240" w:lineRule="auto"/>
         <w:rPr>
-          <w:rFonts w:ascii="Times New Roman" w:eastAsia="Times New Roman" w:hAnsi="Times New Roman" w:cs="Times New Roman"/>
-          <w:sz w:val="24"/>
-          <w:szCs w:val="24"/>
-          <w:lang w:eastAsia="en-IN"/>
-        </w:rPr>
-      </w:pPr>
-      <w:r>
-        <w:rPr>
-          <w:rFonts w:ascii="Times New Roman" w:eastAsia="Times New Roman" w:hAnsi="Times New Roman" w:cs="Times New Roman"/>
+          <w:rFonts w:eastAsia="Times New Roman" w:cstheme="minorHAnsi"/>
+          <w:sz w:val="24"/>
+          <w:szCs w:val="24"/>
+          <w:lang w:eastAsia="en-IN"/>
+        </w:rPr>
+      </w:pPr>
+      <w:r>
+        <w:rPr>
+          <w:rFonts w:eastAsia="Times New Roman" w:cstheme="minorHAnsi"/>
           <w:b/>
           <w:bCs/>
           <w:sz w:val="24"/>
@@ -723,7 +446,7 @@
       </w:r>
       <w:r>
         <w:rPr>
-          <w:rFonts w:ascii="Times New Roman" w:eastAsia="Times New Roman" w:hAnsi="Times New Roman" w:cs="Times New Roman"/>
+          <w:rFonts w:eastAsia="Times New Roman" w:cstheme="minorHAnsi"/>
           <w:sz w:val="24"/>
           <w:szCs w:val="24"/>
           <w:lang w:eastAsia="en-IN"/>
@@ -739,15 +462,15 @@
         </w:numPr>
         <w:spacing w:before="100" w:beforeAutospacing="1" w:after="100" w:afterAutospacing="1" w:line="240" w:lineRule="auto"/>
         <w:rPr>
-          <w:rFonts w:ascii="Times New Roman" w:eastAsia="Times New Roman" w:hAnsi="Times New Roman" w:cs="Times New Roman"/>
-          <w:sz w:val="24"/>
-          <w:szCs w:val="24"/>
-          <w:lang w:eastAsia="en-IN"/>
-        </w:rPr>
-      </w:pPr>
-      <w:r>
-        <w:rPr>
-          <w:rFonts w:ascii="Times New Roman" w:eastAsia="Times New Roman" w:hAnsi="Times New Roman" w:cs="Times New Roman"/>
+          <w:rFonts w:eastAsia="Times New Roman" w:cstheme="minorHAnsi"/>
+          <w:sz w:val="24"/>
+          <w:szCs w:val="24"/>
+          <w:lang w:eastAsia="en-IN"/>
+        </w:rPr>
+      </w:pPr>
+      <w:r>
+        <w:rPr>
+          <w:rFonts w:eastAsia="Times New Roman" w:cstheme="minorHAnsi"/>
           <w:b/>
           <w:bCs/>
           <w:sz w:val="24"/>
@@ -758,7 +481,7 @@
       </w:r>
       <w:r>
         <w:rPr>
-          <w:rFonts w:ascii="Times New Roman" w:eastAsia="Times New Roman" w:hAnsi="Times New Roman" w:cs="Times New Roman"/>
+          <w:rFonts w:eastAsia="Times New Roman" w:cstheme="minorHAnsi"/>
           <w:sz w:val="24"/>
           <w:szCs w:val="24"/>
           <w:lang w:eastAsia="en-IN"/>
@@ -774,15 +497,15 @@
         </w:numPr>
         <w:spacing w:before="100" w:beforeAutospacing="1" w:after="100" w:afterAutospacing="1" w:line="240" w:lineRule="auto"/>
         <w:rPr>
-          <w:rFonts w:ascii="Times New Roman" w:eastAsia="Times New Roman" w:hAnsi="Times New Roman" w:cs="Times New Roman"/>
-          <w:sz w:val="24"/>
-          <w:szCs w:val="24"/>
-          <w:lang w:eastAsia="en-IN"/>
-        </w:rPr>
-      </w:pPr>
-      <w:r>
-        <w:rPr>
-          <w:rFonts w:ascii="Times New Roman" w:eastAsia="Times New Roman" w:hAnsi="Times New Roman" w:cs="Times New Roman"/>
+          <w:rFonts w:eastAsia="Times New Roman" w:cstheme="minorHAnsi"/>
+          <w:sz w:val="24"/>
+          <w:szCs w:val="24"/>
+          <w:lang w:eastAsia="en-IN"/>
+        </w:rPr>
+      </w:pPr>
+      <w:r>
+        <w:rPr>
+          <w:rFonts w:eastAsia="Times New Roman" w:cstheme="minorHAnsi"/>
           <w:sz w:val="24"/>
           <w:szCs w:val="24"/>
           <w:lang w:eastAsia="en-IN"/>
@@ -798,15 +521,15 @@
         </w:numPr>
         <w:spacing w:before="100" w:beforeAutospacing="1" w:after="100" w:afterAutospacing="1" w:line="240" w:lineRule="auto"/>
         <w:rPr>
-          <w:rFonts w:ascii="Times New Roman" w:eastAsia="Times New Roman" w:hAnsi="Times New Roman" w:cs="Times New Roman"/>
-          <w:sz w:val="24"/>
-          <w:szCs w:val="24"/>
-          <w:lang w:eastAsia="en-IN"/>
-        </w:rPr>
-      </w:pPr>
-      <w:r>
-        <w:rPr>
-          <w:rFonts w:ascii="Times New Roman" w:eastAsia="Times New Roman" w:hAnsi="Times New Roman" w:cs="Times New Roman"/>
+          <w:rFonts w:eastAsia="Times New Roman" w:cstheme="minorHAnsi"/>
+          <w:sz w:val="24"/>
+          <w:szCs w:val="24"/>
+          <w:lang w:eastAsia="en-IN"/>
+        </w:rPr>
+      </w:pPr>
+      <w:r>
+        <w:rPr>
+          <w:rFonts w:eastAsia="Times New Roman" w:cstheme="minorHAnsi"/>
           <w:sz w:val="24"/>
           <w:szCs w:val="24"/>
           <w:lang w:eastAsia="en-IN"/>
@@ -816,7 +539,7 @@
       <w:proofErr w:type="spellStart"/>
       <w:r>
         <w:rPr>
-          <w:rFonts w:ascii="Courier New" w:eastAsia="Times New Roman" w:hAnsi="Courier New" w:cs="Courier New"/>
+          <w:rFonts w:eastAsia="Times New Roman" w:cstheme="minorHAnsi"/>
           <w:sz w:val="20"/>
           <w:szCs w:val="20"/>
           <w:lang w:eastAsia="en-IN"/>
@@ -826,7 +549,7 @@
       <w:proofErr w:type="spellEnd"/>
       <w:r>
         <w:rPr>
-          <w:rFonts w:ascii="Times New Roman" w:eastAsia="Times New Roman" w:hAnsi="Times New Roman" w:cs="Times New Roman"/>
+          <w:rFonts w:eastAsia="Times New Roman" w:cstheme="minorHAnsi"/>
           <w:sz w:val="24"/>
           <w:szCs w:val="24"/>
           <w:lang w:eastAsia="en-IN"/>
@@ -835,7 +558,7 @@
       </w:r>
       <w:r>
         <w:rPr>
-          <w:rFonts w:ascii="Times New Roman" w:eastAsia="Times New Roman" w:hAnsi="Times New Roman" w:cs="Times New Roman"/>
+          <w:rFonts w:eastAsia="Times New Roman" w:cstheme="minorHAnsi"/>
           <w:b/>
           <w:bCs/>
           <w:sz w:val="24"/>
@@ -846,7 +569,7 @@
       </w:r>
       <w:r>
         <w:rPr>
-          <w:rFonts w:ascii="Times New Roman" w:eastAsia="Times New Roman" w:hAnsi="Times New Roman" w:cs="Times New Roman"/>
+          <w:rFonts w:eastAsia="Times New Roman" w:cstheme="minorHAnsi"/>
           <w:sz w:val="24"/>
           <w:szCs w:val="24"/>
           <w:lang w:eastAsia="en-IN"/>
@@ -859,7 +582,7 @@
         <w:spacing w:before="100" w:beforeAutospacing="1" w:after="100" w:afterAutospacing="1" w:line="240" w:lineRule="auto"/>
         <w:outlineLvl w:val="3"/>
         <w:rPr>
-          <w:rFonts w:ascii="Times New Roman" w:eastAsia="Times New Roman" w:hAnsi="Times New Roman" w:cs="Times New Roman"/>
+          <w:rFonts w:eastAsia="Times New Roman" w:cstheme="minorHAnsi"/>
           <w:b/>
           <w:bCs/>
           <w:sz w:val="24"/>
@@ -869,7 +592,7 @@
       </w:pPr>
       <w:r>
         <w:rPr>
-          <w:rFonts w:ascii="Times New Roman" w:eastAsia="Times New Roman" w:hAnsi="Times New Roman" w:cs="Times New Roman"/>
+          <w:rFonts w:eastAsia="Times New Roman" w:cstheme="minorHAnsi"/>
           <w:b/>
           <w:bCs/>
           <w:sz w:val="24"/>
@@ -881,7 +604,7 @@
       <w:proofErr w:type="spellStart"/>
       <w:r>
         <w:rPr>
-          <w:rFonts w:ascii="Times New Roman" w:eastAsia="Times New Roman" w:hAnsi="Times New Roman" w:cs="Times New Roman"/>
+          <w:rFonts w:eastAsia="Times New Roman" w:cstheme="minorHAnsi"/>
           <w:b/>
           <w:bCs/>
           <w:sz w:val="24"/>
@@ -900,15 +623,15 @@
         </w:numPr>
         <w:spacing w:before="100" w:beforeAutospacing="1" w:after="100" w:afterAutospacing="1" w:line="240" w:lineRule="auto"/>
         <w:rPr>
-          <w:rFonts w:ascii="Times New Roman" w:eastAsia="Times New Roman" w:hAnsi="Times New Roman" w:cs="Times New Roman"/>
-          <w:sz w:val="24"/>
-          <w:szCs w:val="24"/>
-          <w:lang w:eastAsia="en-IN"/>
-        </w:rPr>
-      </w:pPr>
-      <w:r>
-        <w:rPr>
-          <w:rFonts w:ascii="Times New Roman" w:eastAsia="Times New Roman" w:hAnsi="Times New Roman" w:cs="Times New Roman"/>
+          <w:rFonts w:eastAsia="Times New Roman" w:cstheme="minorHAnsi"/>
+          <w:sz w:val="24"/>
+          <w:szCs w:val="24"/>
+          <w:lang w:eastAsia="en-IN"/>
+        </w:rPr>
+      </w:pPr>
+      <w:r>
+        <w:rPr>
+          <w:rFonts w:eastAsia="Times New Roman" w:cstheme="minorHAnsi"/>
           <w:sz w:val="24"/>
           <w:szCs w:val="24"/>
           <w:lang w:eastAsia="en-IN"/>
@@ -924,15 +647,15 @@
         </w:numPr>
         <w:spacing w:before="100" w:beforeAutospacing="1" w:after="100" w:afterAutospacing="1" w:line="240" w:lineRule="auto"/>
         <w:rPr>
-          <w:rFonts w:ascii="Times New Roman" w:eastAsia="Times New Roman" w:hAnsi="Times New Roman" w:cs="Times New Roman"/>
-          <w:sz w:val="24"/>
-          <w:szCs w:val="24"/>
-          <w:lang w:eastAsia="en-IN"/>
-        </w:rPr>
-      </w:pPr>
-      <w:r>
-        <w:rPr>
-          <w:rFonts w:ascii="Times New Roman" w:eastAsia="Times New Roman" w:hAnsi="Times New Roman" w:cs="Times New Roman"/>
+          <w:rFonts w:eastAsia="Times New Roman" w:cstheme="minorHAnsi"/>
+          <w:sz w:val="24"/>
+          <w:szCs w:val="24"/>
+          <w:lang w:eastAsia="en-IN"/>
+        </w:rPr>
+      </w:pPr>
+      <w:r>
+        <w:rPr>
+          <w:rFonts w:eastAsia="Times New Roman" w:cstheme="minorHAnsi"/>
           <w:sz w:val="24"/>
           <w:szCs w:val="24"/>
           <w:lang w:eastAsia="en-IN"/>
@@ -941,7 +664,7 @@
       </w:r>
       <w:r>
         <w:rPr>
-          <w:rFonts w:ascii="Courier New" w:eastAsia="Times New Roman" w:hAnsi="Courier New" w:cs="Courier New"/>
+          <w:rFonts w:eastAsia="Times New Roman" w:cstheme="minorHAnsi"/>
           <w:sz w:val="20"/>
           <w:szCs w:val="20"/>
           <w:lang w:eastAsia="en-IN"/>
@@ -950,7 +673,7 @@
       </w:r>
       <w:r>
         <w:rPr>
-          <w:rFonts w:ascii="Times New Roman" w:eastAsia="Times New Roman" w:hAnsi="Times New Roman" w:cs="Times New Roman"/>
+          <w:rFonts w:eastAsia="Times New Roman" w:cstheme="minorHAnsi"/>
           <w:sz w:val="24"/>
           <w:szCs w:val="24"/>
           <w:lang w:eastAsia="en-IN"/>
@@ -966,15 +689,15 @@
         </w:numPr>
         <w:spacing w:before="100" w:beforeAutospacing="1" w:after="100" w:afterAutospacing="1" w:line="240" w:lineRule="auto"/>
         <w:rPr>
-          <w:rFonts w:ascii="Times New Roman" w:eastAsia="Times New Roman" w:hAnsi="Times New Roman" w:cs="Times New Roman"/>
-          <w:sz w:val="24"/>
-          <w:szCs w:val="24"/>
-          <w:lang w:eastAsia="en-IN"/>
-        </w:rPr>
-      </w:pPr>
-      <w:r>
-        <w:rPr>
-          <w:rFonts w:ascii="Times New Roman" w:eastAsia="Times New Roman" w:hAnsi="Times New Roman" w:cs="Times New Roman"/>
+          <w:rFonts w:eastAsia="Times New Roman" w:cstheme="minorHAnsi"/>
+          <w:sz w:val="24"/>
+          <w:szCs w:val="24"/>
+          <w:lang w:eastAsia="en-IN"/>
+        </w:rPr>
+      </w:pPr>
+      <w:r>
+        <w:rPr>
+          <w:rFonts w:eastAsia="Times New Roman" w:cstheme="minorHAnsi"/>
           <w:sz w:val="24"/>
           <w:szCs w:val="24"/>
           <w:lang w:eastAsia="en-IN"/>
@@ -983,7 +706,7 @@
       </w:r>
       <w:r>
         <w:rPr>
-          <w:rFonts w:ascii="Times New Roman" w:eastAsia="Times New Roman" w:hAnsi="Times New Roman" w:cs="Times New Roman"/>
+          <w:rFonts w:eastAsia="Times New Roman" w:cstheme="minorHAnsi"/>
           <w:b/>
           <w:bCs/>
           <w:sz w:val="24"/>
@@ -994,7 +717,7 @@
       </w:r>
       <w:r>
         <w:rPr>
-          <w:rFonts w:ascii="Times New Roman" w:eastAsia="Times New Roman" w:hAnsi="Times New Roman" w:cs="Times New Roman"/>
+          <w:rFonts w:eastAsia="Times New Roman" w:cstheme="minorHAnsi"/>
           <w:sz w:val="24"/>
           <w:szCs w:val="24"/>
           <w:lang w:eastAsia="en-IN"/>
@@ -1007,7 +730,7 @@
         <w:spacing w:before="100" w:beforeAutospacing="1" w:after="100" w:afterAutospacing="1" w:line="240" w:lineRule="auto"/>
         <w:outlineLvl w:val="3"/>
         <w:rPr>
-          <w:rFonts w:ascii="Times New Roman" w:eastAsia="Times New Roman" w:hAnsi="Times New Roman" w:cs="Times New Roman"/>
+          <w:rFonts w:eastAsia="Times New Roman" w:cstheme="minorHAnsi"/>
           <w:b/>
           <w:bCs/>
           <w:sz w:val="24"/>
@@ -1017,7 +740,7 @@
       </w:pPr>
       <w:r>
         <w:rPr>
-          <w:rFonts w:ascii="Times New Roman" w:eastAsia="Times New Roman" w:hAnsi="Times New Roman" w:cs="Times New Roman"/>
+          <w:rFonts w:eastAsia="Times New Roman" w:cstheme="minorHAnsi"/>
           <w:b/>
           <w:bCs/>
           <w:sz w:val="24"/>
@@ -1029,7 +752,7 @@
       <w:proofErr w:type="spellStart"/>
       <w:r>
         <w:rPr>
-          <w:rFonts w:ascii="Times New Roman" w:eastAsia="Times New Roman" w:hAnsi="Times New Roman" w:cs="Times New Roman"/>
+          <w:rFonts w:eastAsia="Times New Roman" w:cstheme="minorHAnsi"/>
           <w:b/>
           <w:bCs/>
           <w:sz w:val="24"/>
@@ -1048,15 +771,15 @@
         </w:numPr>
         <w:spacing w:before="100" w:beforeAutospacing="1" w:after="100" w:afterAutospacing="1" w:line="240" w:lineRule="auto"/>
         <w:rPr>
-          <w:rFonts w:ascii="Times New Roman" w:eastAsia="Times New Roman" w:hAnsi="Times New Roman" w:cs="Times New Roman"/>
-          <w:sz w:val="24"/>
-          <w:szCs w:val="24"/>
-          <w:lang w:eastAsia="en-IN"/>
-        </w:rPr>
-      </w:pPr>
-      <w:r>
-        <w:rPr>
-          <w:rFonts w:ascii="Times New Roman" w:eastAsia="Times New Roman" w:hAnsi="Times New Roman" w:cs="Times New Roman"/>
+          <w:rFonts w:eastAsia="Times New Roman" w:cstheme="minorHAnsi"/>
+          <w:sz w:val="24"/>
+          <w:szCs w:val="24"/>
+          <w:lang w:eastAsia="en-IN"/>
+        </w:rPr>
+      </w:pPr>
+      <w:r>
+        <w:rPr>
+          <w:rFonts w:eastAsia="Times New Roman" w:cstheme="minorHAnsi"/>
           <w:sz w:val="24"/>
           <w:szCs w:val="24"/>
           <w:lang w:eastAsia="en-IN"/>
@@ -1072,15 +795,15 @@
         </w:numPr>
         <w:spacing w:before="100" w:beforeAutospacing="1" w:after="100" w:afterAutospacing="1" w:line="240" w:lineRule="auto"/>
         <w:rPr>
-          <w:rFonts w:ascii="Times New Roman" w:eastAsia="Times New Roman" w:hAnsi="Times New Roman" w:cs="Times New Roman"/>
-          <w:sz w:val="24"/>
-          <w:szCs w:val="24"/>
-          <w:lang w:eastAsia="en-IN"/>
-        </w:rPr>
-      </w:pPr>
-      <w:r>
-        <w:rPr>
-          <w:rFonts w:ascii="Times New Roman" w:eastAsia="Times New Roman" w:hAnsi="Times New Roman" w:cs="Times New Roman"/>
+          <w:rFonts w:eastAsia="Times New Roman" w:cstheme="minorHAnsi"/>
+          <w:sz w:val="24"/>
+          <w:szCs w:val="24"/>
+          <w:lang w:eastAsia="en-IN"/>
+        </w:rPr>
+      </w:pPr>
+      <w:r>
+        <w:rPr>
+          <w:rFonts w:eastAsia="Times New Roman" w:cstheme="minorHAnsi"/>
           <w:sz w:val="24"/>
           <w:szCs w:val="24"/>
           <w:lang w:eastAsia="en-IN"/>
@@ -1090,7 +813,7 @@
       <w:proofErr w:type="spellStart"/>
       <w:r>
         <w:rPr>
-          <w:rFonts w:ascii="Courier New" w:eastAsia="Times New Roman" w:hAnsi="Courier New" w:cs="Courier New"/>
+          <w:rFonts w:eastAsia="Times New Roman" w:cstheme="minorHAnsi"/>
           <w:sz w:val="20"/>
           <w:szCs w:val="20"/>
           <w:lang w:eastAsia="en-IN"/>
@@ -1100,7 +823,7 @@
       <w:proofErr w:type="spellEnd"/>
       <w:r>
         <w:rPr>
-          <w:rFonts w:ascii="Times New Roman" w:eastAsia="Times New Roman" w:hAnsi="Times New Roman" w:cs="Times New Roman"/>
+          <w:rFonts w:eastAsia="Times New Roman" w:cstheme="minorHAnsi"/>
           <w:sz w:val="24"/>
           <w:szCs w:val="24"/>
           <w:lang w:eastAsia="en-IN"/>
@@ -1109,7 +832,7 @@
       </w:r>
       <w:r>
         <w:rPr>
-          <w:rFonts w:ascii="Times New Roman" w:eastAsia="Times New Roman" w:hAnsi="Times New Roman" w:cs="Times New Roman"/>
+          <w:rFonts w:eastAsia="Times New Roman" w:cstheme="minorHAnsi"/>
           <w:b/>
           <w:bCs/>
           <w:sz w:val="24"/>
@@ -1120,7 +843,7 @@
       </w:r>
       <w:r>
         <w:rPr>
-          <w:rFonts w:ascii="Times New Roman" w:eastAsia="Times New Roman" w:hAnsi="Times New Roman" w:cs="Times New Roman"/>
+          <w:rFonts w:eastAsia="Times New Roman" w:cstheme="minorHAnsi"/>
           <w:sz w:val="24"/>
           <w:szCs w:val="24"/>
           <w:lang w:eastAsia="en-IN"/>
@@ -1130,32 +853,10 @@
     </w:p>
     <w:p>
       <w:pPr>
-        <w:spacing w:after="0" w:line="240" w:lineRule="auto"/>
-        <w:rPr>
-          <w:rFonts w:ascii="Times New Roman" w:eastAsia="Times New Roman" w:hAnsi="Times New Roman" w:cs="Times New Roman"/>
-          <w:sz w:val="24"/>
-          <w:szCs w:val="24"/>
-          <w:lang w:eastAsia="en-IN"/>
-        </w:rPr>
-      </w:pPr>
-      <w:r>
-        <w:rPr>
-          <w:rFonts w:ascii="Times New Roman" w:eastAsia="Times New Roman" w:hAnsi="Times New Roman" w:cs="Times New Roman"/>
-          <w:sz w:val="24"/>
-          <w:szCs w:val="24"/>
-          <w:lang w:eastAsia="en-IN"/>
-        </w:rPr>
-        <w:pict>
-          <v:rect id="_x0000_i1027" style="width:0;height:1.5pt" o:hralign="center" o:hrstd="t" o:hr="t" fillcolor="#a0a0a0" stroked="f"/>
-        </w:pict>
-      </w:r>
-    </w:p>
-    <w:p>
-      <w:pPr>
         <w:spacing w:before="100" w:beforeAutospacing="1" w:after="100" w:afterAutospacing="1" w:line="240" w:lineRule="auto"/>
         <w:outlineLvl w:val="2"/>
         <w:rPr>
-          <w:rFonts w:ascii="Times New Roman" w:eastAsia="Times New Roman" w:hAnsi="Times New Roman" w:cs="Times New Roman"/>
+          <w:rFonts w:eastAsia="Times New Roman" w:cstheme="minorHAnsi"/>
           <w:b/>
           <w:bCs/>
           <w:sz w:val="27"/>
@@ -1172,12 +873,11 @@
           <w:szCs w:val="27"/>
           <w:lang w:eastAsia="en-IN"/>
         </w:rPr>
-        <w:lastRenderedPageBreak/>
         <w:t>✅</w:t>
       </w:r>
       <w:r>
         <w:rPr>
-          <w:rFonts w:ascii="Times New Roman" w:eastAsia="Times New Roman" w:hAnsi="Times New Roman" w:cs="Times New Roman"/>
+          <w:rFonts w:eastAsia="Times New Roman" w:cstheme="minorHAnsi"/>
           <w:b/>
           <w:bCs/>
           <w:sz w:val="27"/>
@@ -1200,8 +900,8 @@
         <w:tblLook w:val="04A0" w:firstRow="1" w:lastRow="0" w:firstColumn="1" w:lastColumn="0" w:noHBand="0" w:noVBand="1"/>
       </w:tblPr>
       <w:tblGrid>
-        <w:gridCol w:w="2347"/>
-        <w:gridCol w:w="6679"/>
+        <w:gridCol w:w="2397"/>
+        <w:gridCol w:w="5315"/>
       </w:tblGrid>
       <w:tr>
         <w:trPr>
@@ -1219,7 +919,7 @@
               <w:spacing w:after="0" w:line="240" w:lineRule="auto"/>
               <w:jc w:val="center"/>
               <w:rPr>
-                <w:rFonts w:ascii="Times New Roman" w:eastAsia="Times New Roman" w:hAnsi="Times New Roman" w:cs="Times New Roman"/>
+                <w:rFonts w:eastAsia="Times New Roman" w:cstheme="minorHAnsi"/>
                 <w:b/>
                 <w:bCs/>
                 <w:sz w:val="24"/>
@@ -1229,7 +929,7 @@
             </w:pPr>
             <w:r>
               <w:rPr>
-                <w:rFonts w:ascii="Times New Roman" w:eastAsia="Times New Roman" w:hAnsi="Times New Roman" w:cs="Times New Roman"/>
+                <w:rFonts w:eastAsia="Times New Roman" w:cstheme="minorHAnsi"/>
                 <w:b/>
                 <w:bCs/>
                 <w:sz w:val="24"/>
@@ -1251,7 +951,7 @@
               <w:spacing w:after="0" w:line="240" w:lineRule="auto"/>
               <w:jc w:val="center"/>
               <w:rPr>
-                <w:rFonts w:ascii="Times New Roman" w:eastAsia="Times New Roman" w:hAnsi="Times New Roman" w:cs="Times New Roman"/>
+                <w:rFonts w:eastAsia="Times New Roman" w:cstheme="minorHAnsi"/>
                 <w:b/>
                 <w:bCs/>
                 <w:sz w:val="24"/>
@@ -1261,7 +961,7 @@
             </w:pPr>
             <w:r>
               <w:rPr>
-                <w:rFonts w:ascii="Times New Roman" w:eastAsia="Times New Roman" w:hAnsi="Times New Roman" w:cs="Times New Roman"/>
+                <w:rFonts w:eastAsia="Times New Roman" w:cstheme="minorHAnsi"/>
                 <w:b/>
                 <w:bCs/>
                 <w:sz w:val="24"/>
@@ -1287,7 +987,7 @@
             <w:pPr>
               <w:spacing w:after="0" w:line="240" w:lineRule="auto"/>
               <w:rPr>
-                <w:rFonts w:ascii="Times New Roman" w:eastAsia="Times New Roman" w:hAnsi="Times New Roman" w:cs="Times New Roman"/>
+                <w:rFonts w:eastAsia="Times New Roman" w:cstheme="minorHAnsi"/>
                 <w:sz w:val="24"/>
                 <w:szCs w:val="24"/>
                 <w:lang w:eastAsia="en-IN"/>
@@ -1295,7 +995,7 @@
             </w:pPr>
             <w:r>
               <w:rPr>
-                <w:rFonts w:ascii="Times New Roman" w:eastAsia="Times New Roman" w:hAnsi="Times New Roman" w:cs="Times New Roman"/>
+                <w:rFonts w:eastAsia="Times New Roman" w:cstheme="minorHAnsi"/>
                 <w:sz w:val="24"/>
                 <w:szCs w:val="24"/>
                 <w:lang w:eastAsia="en-IN"/>
@@ -1314,7 +1014,7 @@
             <w:pPr>
               <w:spacing w:after="0" w:line="240" w:lineRule="auto"/>
               <w:rPr>
-                <w:rFonts w:ascii="Times New Roman" w:eastAsia="Times New Roman" w:hAnsi="Times New Roman" w:cs="Times New Roman"/>
+                <w:rFonts w:eastAsia="Times New Roman" w:cstheme="minorHAnsi"/>
                 <w:sz w:val="24"/>
                 <w:szCs w:val="24"/>
                 <w:lang w:eastAsia="en-IN"/>
@@ -1322,7 +1022,7 @@
             </w:pPr>
             <w:r>
               <w:rPr>
-                <w:rFonts w:ascii="Times New Roman" w:eastAsia="Times New Roman" w:hAnsi="Times New Roman" w:cs="Times New Roman"/>
+                <w:rFonts w:eastAsia="Times New Roman" w:cstheme="minorHAnsi"/>
                 <w:sz w:val="24"/>
                 <w:szCs w:val="24"/>
                 <w:lang w:eastAsia="en-IN"/>
@@ -1346,7 +1046,7 @@
             <w:pPr>
               <w:spacing w:after="0" w:line="240" w:lineRule="auto"/>
               <w:rPr>
-                <w:rFonts w:ascii="Times New Roman" w:eastAsia="Times New Roman" w:hAnsi="Times New Roman" w:cs="Times New Roman"/>
+                <w:rFonts w:eastAsia="Times New Roman" w:cstheme="minorHAnsi"/>
                 <w:sz w:val="24"/>
                 <w:szCs w:val="24"/>
                 <w:lang w:eastAsia="en-IN"/>
@@ -1354,7 +1054,7 @@
             </w:pPr>
             <w:r>
               <w:rPr>
-                <w:rFonts w:ascii="Times New Roman" w:eastAsia="Times New Roman" w:hAnsi="Times New Roman" w:cs="Times New Roman"/>
+                <w:rFonts w:eastAsia="Times New Roman" w:cstheme="minorHAnsi"/>
                 <w:sz w:val="24"/>
                 <w:szCs w:val="24"/>
                 <w:lang w:eastAsia="en-IN"/>
@@ -1373,7 +1073,7 @@
             <w:pPr>
               <w:spacing w:after="0" w:line="240" w:lineRule="auto"/>
               <w:rPr>
-                <w:rFonts w:ascii="Times New Roman" w:eastAsia="Times New Roman" w:hAnsi="Times New Roman" w:cs="Times New Roman"/>
+                <w:rFonts w:eastAsia="Times New Roman" w:cstheme="minorHAnsi"/>
                 <w:sz w:val="24"/>
                 <w:szCs w:val="24"/>
                 <w:lang w:eastAsia="en-IN"/>
@@ -1382,7 +1082,7 @@
             <w:proofErr w:type="spellStart"/>
             <w:r>
               <w:rPr>
-                <w:rFonts w:ascii="Courier New" w:eastAsia="Times New Roman" w:hAnsi="Courier New" w:cs="Courier New"/>
+                <w:rFonts w:eastAsia="Times New Roman" w:cstheme="minorHAnsi"/>
                 <w:sz w:val="20"/>
                 <w:szCs w:val="20"/>
                 <w:lang w:eastAsia="en-IN"/>
@@ -1392,7 +1092,7 @@
             <w:proofErr w:type="spellEnd"/>
             <w:r>
               <w:rPr>
-                <w:rFonts w:ascii="Times New Roman" w:eastAsia="Times New Roman" w:hAnsi="Times New Roman" w:cs="Times New Roman"/>
+                <w:rFonts w:eastAsia="Times New Roman" w:cstheme="minorHAnsi"/>
                 <w:sz w:val="24"/>
                 <w:szCs w:val="24"/>
                 <w:lang w:eastAsia="en-IN"/>
@@ -1401,7 +1101,7 @@
             </w:r>
             <w:r>
               <w:rPr>
-                <w:rFonts w:ascii="Courier New" w:eastAsia="Times New Roman" w:hAnsi="Courier New" w:cs="Courier New"/>
+                <w:rFonts w:eastAsia="Times New Roman" w:cstheme="minorHAnsi"/>
                 <w:sz w:val="20"/>
                 <w:szCs w:val="20"/>
                 <w:lang w:eastAsia="en-IN"/>
@@ -1410,7 +1110,7 @@
             </w:r>
             <w:r>
               <w:rPr>
-                <w:rFonts w:ascii="Times New Roman" w:eastAsia="Times New Roman" w:hAnsi="Times New Roman" w:cs="Times New Roman"/>
+                <w:rFonts w:eastAsia="Times New Roman" w:cstheme="minorHAnsi"/>
                 <w:sz w:val="24"/>
                 <w:szCs w:val="24"/>
                 <w:lang w:eastAsia="en-IN"/>
@@ -1420,7 +1120,7 @@
             <w:proofErr w:type="spellStart"/>
             <w:r>
               <w:rPr>
-                <w:rFonts w:ascii="Courier New" w:eastAsia="Times New Roman" w:hAnsi="Courier New" w:cs="Courier New"/>
+                <w:rFonts w:eastAsia="Times New Roman" w:cstheme="minorHAnsi"/>
                 <w:sz w:val="20"/>
                 <w:szCs w:val="20"/>
                 <w:lang w:eastAsia="en-IN"/>
@@ -1445,7 +1145,7 @@
             <w:pPr>
               <w:spacing w:after="0" w:line="240" w:lineRule="auto"/>
               <w:rPr>
-                <w:rFonts w:ascii="Times New Roman" w:eastAsia="Times New Roman" w:hAnsi="Times New Roman" w:cs="Times New Roman"/>
+                <w:rFonts w:eastAsia="Times New Roman" w:cstheme="minorHAnsi"/>
                 <w:sz w:val="24"/>
                 <w:szCs w:val="24"/>
                 <w:lang w:eastAsia="en-IN"/>
@@ -1453,7 +1153,7 @@
             </w:pPr>
             <w:r>
               <w:rPr>
-                <w:rFonts w:ascii="Times New Roman" w:eastAsia="Times New Roman" w:hAnsi="Times New Roman" w:cs="Times New Roman"/>
+                <w:rFonts w:eastAsia="Times New Roman" w:cstheme="minorHAnsi"/>
                 <w:sz w:val="24"/>
                 <w:szCs w:val="24"/>
                 <w:lang w:eastAsia="en-IN"/>
@@ -1472,7 +1172,7 @@
             <w:pPr>
               <w:spacing w:after="0" w:line="240" w:lineRule="auto"/>
               <w:rPr>
-                <w:rFonts w:ascii="Times New Roman" w:eastAsia="Times New Roman" w:hAnsi="Times New Roman" w:cs="Times New Roman"/>
+                <w:rFonts w:eastAsia="Times New Roman" w:cstheme="minorHAnsi"/>
                 <w:sz w:val="24"/>
                 <w:szCs w:val="24"/>
                 <w:lang w:eastAsia="en-IN"/>
@@ -1481,7 +1181,7 @@
             <w:proofErr w:type="spellStart"/>
             <w:r>
               <w:rPr>
-                <w:rFonts w:ascii="Courier New" w:eastAsia="Times New Roman" w:hAnsi="Courier New" w:cs="Courier New"/>
+                <w:rFonts w:eastAsia="Times New Roman" w:cstheme="minorHAnsi"/>
                 <w:sz w:val="20"/>
                 <w:szCs w:val="20"/>
                 <w:lang w:eastAsia="en-IN"/>
@@ -1491,7 +1191,7 @@
             <w:proofErr w:type="spellEnd"/>
             <w:r>
               <w:rPr>
-                <w:rFonts w:ascii="Times New Roman" w:eastAsia="Times New Roman" w:hAnsi="Times New Roman" w:cs="Times New Roman"/>
+                <w:rFonts w:eastAsia="Times New Roman" w:cstheme="minorHAnsi"/>
                 <w:sz w:val="24"/>
                 <w:szCs w:val="24"/>
                 <w:lang w:eastAsia="en-IN"/>
@@ -1501,7 +1201,7 @@
             <w:proofErr w:type="spellStart"/>
             <w:r>
               <w:rPr>
-                <w:rFonts w:ascii="Courier New" w:eastAsia="Times New Roman" w:hAnsi="Courier New" w:cs="Courier New"/>
+                <w:rFonts w:eastAsia="Times New Roman" w:cstheme="minorHAnsi"/>
                 <w:sz w:val="20"/>
                 <w:szCs w:val="20"/>
                 <w:lang w:eastAsia="en-IN"/>
@@ -1511,7 +1211,7 @@
             <w:proofErr w:type="spellEnd"/>
             <w:r>
               <w:rPr>
-                <w:rFonts w:ascii="Times New Roman" w:eastAsia="Times New Roman" w:hAnsi="Times New Roman" w:cs="Times New Roman"/>
+                <w:rFonts w:eastAsia="Times New Roman" w:cstheme="minorHAnsi"/>
                 <w:sz w:val="24"/>
                 <w:szCs w:val="24"/>
                 <w:lang w:eastAsia="en-IN"/>
@@ -1521,7 +1221,7 @@
             <w:proofErr w:type="spellStart"/>
             <w:r>
               <w:rPr>
-                <w:rFonts w:ascii="Courier New" w:eastAsia="Times New Roman" w:hAnsi="Courier New" w:cs="Courier New"/>
+                <w:rFonts w:eastAsia="Times New Roman" w:cstheme="minorHAnsi"/>
                 <w:sz w:val="20"/>
                 <w:szCs w:val="20"/>
                 <w:lang w:eastAsia="en-IN"/>
@@ -1531,7 +1231,7 @@
             <w:proofErr w:type="spellEnd"/>
             <w:r>
               <w:rPr>
-                <w:rFonts w:ascii="Times New Roman" w:eastAsia="Times New Roman" w:hAnsi="Times New Roman" w:cs="Times New Roman"/>
+                <w:rFonts w:eastAsia="Times New Roman" w:cstheme="minorHAnsi"/>
                 <w:sz w:val="24"/>
                 <w:szCs w:val="24"/>
                 <w:lang w:eastAsia="en-IN"/>
@@ -1541,7 +1241,7 @@
             <w:proofErr w:type="spellStart"/>
             <w:r>
               <w:rPr>
-                <w:rFonts w:ascii="Courier New" w:eastAsia="Times New Roman" w:hAnsi="Courier New" w:cs="Courier New"/>
+                <w:rFonts w:eastAsia="Times New Roman" w:cstheme="minorHAnsi"/>
                 <w:sz w:val="20"/>
                 <w:szCs w:val="20"/>
                 <w:lang w:eastAsia="en-IN"/>
@@ -1566,7 +1266,7 @@
             <w:pPr>
               <w:spacing w:after="0" w:line="240" w:lineRule="auto"/>
               <w:rPr>
-                <w:rFonts w:ascii="Times New Roman" w:eastAsia="Times New Roman" w:hAnsi="Times New Roman" w:cs="Times New Roman"/>
+                <w:rFonts w:eastAsia="Times New Roman" w:cstheme="minorHAnsi"/>
                 <w:sz w:val="24"/>
                 <w:szCs w:val="24"/>
                 <w:lang w:eastAsia="en-IN"/>
@@ -1574,7 +1274,7 @@
             </w:pPr>
             <w:r>
               <w:rPr>
-                <w:rFonts w:ascii="Times New Roman" w:eastAsia="Times New Roman" w:hAnsi="Times New Roman" w:cs="Times New Roman"/>
+                <w:rFonts w:eastAsia="Times New Roman" w:cstheme="minorHAnsi"/>
                 <w:sz w:val="24"/>
                 <w:szCs w:val="24"/>
                 <w:lang w:eastAsia="en-IN"/>
@@ -1593,7 +1293,7 @@
             <w:pPr>
               <w:spacing w:after="0" w:line="240" w:lineRule="auto"/>
               <w:rPr>
-                <w:rFonts w:ascii="Times New Roman" w:eastAsia="Times New Roman" w:hAnsi="Times New Roman" w:cs="Times New Roman"/>
+                <w:rFonts w:eastAsia="Times New Roman" w:cstheme="minorHAnsi"/>
                 <w:sz w:val="24"/>
                 <w:szCs w:val="24"/>
                 <w:lang w:eastAsia="en-IN"/>
@@ -1601,7 +1301,7 @@
             </w:pPr>
             <w:r>
               <w:rPr>
-                <w:rFonts w:ascii="Courier New" w:eastAsia="Times New Roman" w:hAnsi="Courier New" w:cs="Courier New"/>
+                <w:rFonts w:eastAsia="Times New Roman" w:cstheme="minorHAnsi"/>
                 <w:sz w:val="20"/>
                 <w:szCs w:val="20"/>
                 <w:lang w:eastAsia="en-IN"/>
@@ -1610,7 +1310,7 @@
             </w:r>
             <w:r>
               <w:rPr>
-                <w:rFonts w:ascii="Times New Roman" w:eastAsia="Times New Roman" w:hAnsi="Times New Roman" w:cs="Times New Roman"/>
+                <w:rFonts w:eastAsia="Times New Roman" w:cstheme="minorHAnsi"/>
                 <w:sz w:val="24"/>
                 <w:szCs w:val="24"/>
                 <w:lang w:eastAsia="en-IN"/>
@@ -1634,7 +1334,7 @@
             <w:pPr>
               <w:spacing w:after="0" w:line="240" w:lineRule="auto"/>
               <w:rPr>
-                <w:rFonts w:ascii="Times New Roman" w:eastAsia="Times New Roman" w:hAnsi="Times New Roman" w:cs="Times New Roman"/>
+                <w:rFonts w:eastAsia="Times New Roman" w:cstheme="minorHAnsi"/>
                 <w:sz w:val="24"/>
                 <w:szCs w:val="24"/>
                 <w:lang w:eastAsia="en-IN"/>
@@ -1643,7 +1343,7 @@
             <w:proofErr w:type="spellStart"/>
             <w:r>
               <w:rPr>
-                <w:rFonts w:ascii="Courier New" w:eastAsia="Times New Roman" w:hAnsi="Courier New" w:cs="Courier New"/>
+                <w:rFonts w:eastAsia="Times New Roman" w:cstheme="minorHAnsi"/>
                 <w:sz w:val="20"/>
                 <w:szCs w:val="20"/>
                 <w:lang w:eastAsia="en-IN"/>
@@ -1653,7 +1353,7 @@
             <w:proofErr w:type="spellEnd"/>
             <w:r>
               <w:rPr>
-                <w:rFonts w:ascii="Times New Roman" w:eastAsia="Times New Roman" w:hAnsi="Times New Roman" w:cs="Times New Roman"/>
+                <w:rFonts w:eastAsia="Times New Roman" w:cstheme="minorHAnsi"/>
                 <w:sz w:val="24"/>
                 <w:szCs w:val="24"/>
                 <w:lang w:eastAsia="en-IN"/>
@@ -1672,7 +1372,7 @@
             <w:pPr>
               <w:spacing w:after="0" w:line="240" w:lineRule="auto"/>
               <w:rPr>
-                <w:rFonts w:ascii="Times New Roman" w:eastAsia="Times New Roman" w:hAnsi="Times New Roman" w:cs="Times New Roman"/>
+                <w:rFonts w:eastAsia="Times New Roman" w:cstheme="minorHAnsi"/>
                 <w:sz w:val="24"/>
                 <w:szCs w:val="24"/>
                 <w:lang w:eastAsia="en-IN"/>
@@ -1680,7 +1380,7 @@
             </w:pPr>
             <w:r>
               <w:rPr>
-                <w:rFonts w:ascii="Courier New" w:eastAsia="Times New Roman" w:hAnsi="Courier New" w:cs="Courier New"/>
+                <w:rFonts w:eastAsia="Times New Roman" w:cstheme="minorHAnsi"/>
                 <w:sz w:val="20"/>
                 <w:szCs w:val="20"/>
                 <w:lang w:eastAsia="en-IN"/>
@@ -1689,7 +1389,7 @@
             </w:r>
             <w:r>
               <w:rPr>
-                <w:rFonts w:ascii="Times New Roman" w:eastAsia="Times New Roman" w:hAnsi="Times New Roman" w:cs="Times New Roman"/>
+                <w:rFonts w:eastAsia="Times New Roman" w:cstheme="minorHAnsi"/>
                 <w:sz w:val="24"/>
                 <w:szCs w:val="24"/>
                 <w:lang w:eastAsia="en-IN"/>
@@ -1699,7 +1399,7 @@
             <w:proofErr w:type="spellStart"/>
             <w:r>
               <w:rPr>
-                <w:rFonts w:ascii="Courier New" w:eastAsia="Times New Roman" w:hAnsi="Courier New" w:cs="Courier New"/>
+                <w:rFonts w:eastAsia="Times New Roman" w:cstheme="minorHAnsi"/>
                 <w:sz w:val="20"/>
                 <w:szCs w:val="20"/>
                 <w:lang w:eastAsia="en-IN"/>
@@ -1713,40 +1413,8 @@
     </w:tbl>
     <w:p>
       <w:pPr>
-        <w:spacing w:after="0" w:line="240" w:lineRule="auto"/>
-        <w:rPr>
-          <w:rFonts w:ascii="Times New Roman" w:eastAsia="Times New Roman" w:hAnsi="Times New Roman" w:cs="Times New Roman"/>
-          <w:sz w:val="24"/>
-          <w:szCs w:val="24"/>
-          <w:lang w:eastAsia="en-IN"/>
-        </w:rPr>
-      </w:pPr>
-      <w:r>
-        <w:rPr>
-          <w:rFonts w:ascii="Times New Roman" w:eastAsia="Times New Roman" w:hAnsi="Times New Roman" w:cs="Times New Roman"/>
-          <w:sz w:val="24"/>
-          <w:szCs w:val="24"/>
-          <w:lang w:eastAsia="en-IN"/>
-        </w:rPr>
-        <w:pict>
-          <v:rect id="_x0000_i1028" style="width:0;height:1.5pt" o:hralign="center" o:hrstd="t" o:hr="t" fillcolor="#a0a0a0" stroked="f"/>
-        </w:pict>
-      </w:r>
-    </w:p>
-    <w:p>
-      <w:pPr>
         <w:spacing w:before="100" w:beforeAutospacing="1" w:after="100" w:afterAutospacing="1" w:line="240" w:lineRule="auto"/>
         <w:outlineLvl w:val="2"/>
-        <w:rPr>
-          <w:rFonts w:ascii="Times New Roman" w:eastAsia="Times New Roman" w:hAnsi="Times New Roman" w:cs="Times New Roman"/>
-          <w:b/>
-          <w:bCs/>
-          <w:sz w:val="27"/>
-          <w:szCs w:val="27"/>
-          <w:lang w:eastAsia="en-IN"/>
-        </w:rPr>
-      </w:pPr>
-      <w:r>
         <w:rPr>
           <w:rFonts w:ascii="Segoe UI Symbol" w:eastAsia="Times New Roman" w:hAnsi="Segoe UI Symbol" w:cs="Segoe UI Symbol"/>
           <w:b/>
@@ -1755,11 +1423,44 @@
           <w:szCs w:val="27"/>
           <w:lang w:eastAsia="en-IN"/>
         </w:rPr>
+        <w:sectPr>
+          <w:pgSz w:w="11906" w:h="16838"/>
+          <w:pgMar w:top="1440" w:right="1440" w:bottom="1440" w:left="1440" w:header="708" w:footer="708" w:gutter="0"/>
+          <w:cols w:space="708"/>
+          <w:docGrid w:linePitch="360"/>
+        </w:sectPr>
+      </w:pPr>
+    </w:p>
+    <w:p>
+      <w:pPr>
+        <w:spacing w:before="100" w:beforeAutospacing="1" w:after="100" w:afterAutospacing="1" w:line="240" w:lineRule="auto"/>
+        <w:outlineLvl w:val="2"/>
+        <w:rPr>
+          <w:rFonts w:eastAsia="Times New Roman" w:cstheme="minorHAnsi"/>
+          <w:b/>
+          <w:bCs/>
+          <w:sz w:val="27"/>
+          <w:szCs w:val="27"/>
+          <w:lang w:eastAsia="en-IN"/>
+        </w:rPr>
+      </w:pPr>
+      <w:bookmarkStart w:id="0" w:name="_GoBack"/>
+      <w:bookmarkEnd w:id="0"/>
+      <w:r>
+        <w:rPr>
+          <w:rFonts w:ascii="Segoe UI Symbol" w:eastAsia="Times New Roman" w:hAnsi="Segoe UI Symbol" w:cs="Segoe UI Symbol"/>
+          <w:b/>
+          <w:bCs/>
+          <w:sz w:val="27"/>
+          <w:szCs w:val="27"/>
+          <w:lang w:eastAsia="en-IN"/>
+        </w:rPr>
+        <w:lastRenderedPageBreak/>
         <w:t>💡</w:t>
       </w:r>
       <w:r>
         <w:rPr>
-          <w:rFonts w:ascii="Times New Roman" w:eastAsia="Times New Roman" w:hAnsi="Times New Roman" w:cs="Times New Roman"/>
+          <w:rFonts w:eastAsia="Times New Roman" w:cstheme="minorHAnsi"/>
           <w:b/>
           <w:bCs/>
           <w:sz w:val="27"/>
@@ -1777,15 +1478,15 @@
         </w:numPr>
         <w:spacing w:before="100" w:beforeAutospacing="1" w:after="100" w:afterAutospacing="1" w:line="240" w:lineRule="auto"/>
         <w:rPr>
-          <w:rFonts w:ascii="Times New Roman" w:eastAsia="Times New Roman" w:hAnsi="Times New Roman" w:cs="Times New Roman"/>
-          <w:sz w:val="24"/>
-          <w:szCs w:val="24"/>
-          <w:lang w:eastAsia="en-IN"/>
-        </w:rPr>
-      </w:pPr>
-      <w:r>
-        <w:rPr>
-          <w:rFonts w:ascii="Times New Roman" w:eastAsia="Times New Roman" w:hAnsi="Times New Roman" w:cs="Times New Roman"/>
+          <w:rFonts w:eastAsia="Times New Roman" w:cstheme="minorHAnsi"/>
+          <w:sz w:val="24"/>
+          <w:szCs w:val="24"/>
+          <w:lang w:eastAsia="en-IN"/>
+        </w:rPr>
+      </w:pPr>
+      <w:r>
+        <w:rPr>
+          <w:rFonts w:eastAsia="Times New Roman" w:cstheme="minorHAnsi"/>
           <w:sz w:val="24"/>
           <w:szCs w:val="24"/>
           <w:lang w:eastAsia="en-IN"/>
@@ -1795,7 +1496,7 @@
       <w:proofErr w:type="spellStart"/>
       <w:r>
         <w:rPr>
-          <w:rFonts w:ascii="Times New Roman" w:eastAsia="Times New Roman" w:hAnsi="Times New Roman" w:cs="Times New Roman"/>
+          <w:rFonts w:eastAsia="Times New Roman" w:cstheme="minorHAnsi"/>
           <w:sz w:val="24"/>
           <w:szCs w:val="24"/>
           <w:lang w:eastAsia="en-IN"/>
@@ -1805,7 +1506,7 @@
       <w:proofErr w:type="spellEnd"/>
       <w:r>
         <w:rPr>
-          <w:rFonts w:ascii="Times New Roman" w:eastAsia="Times New Roman" w:hAnsi="Times New Roman" w:cs="Times New Roman"/>
+          <w:rFonts w:eastAsia="Times New Roman" w:cstheme="minorHAnsi"/>
           <w:sz w:val="24"/>
           <w:szCs w:val="24"/>
           <w:lang w:eastAsia="en-IN"/>
@@ -1821,15 +1522,15 @@
         </w:numPr>
         <w:spacing w:before="100" w:beforeAutospacing="1" w:after="100" w:afterAutospacing="1" w:line="240" w:lineRule="auto"/>
         <w:rPr>
-          <w:rFonts w:ascii="Times New Roman" w:eastAsia="Times New Roman" w:hAnsi="Times New Roman" w:cs="Times New Roman"/>
-          <w:sz w:val="24"/>
-          <w:szCs w:val="24"/>
-          <w:lang w:eastAsia="en-IN"/>
-        </w:rPr>
-      </w:pPr>
-      <w:r>
-        <w:rPr>
-          <w:rFonts w:ascii="Times New Roman" w:eastAsia="Times New Roman" w:hAnsi="Times New Roman" w:cs="Times New Roman"/>
+          <w:rFonts w:eastAsia="Times New Roman" w:cstheme="minorHAnsi"/>
+          <w:sz w:val="24"/>
+          <w:szCs w:val="24"/>
+          <w:lang w:eastAsia="en-IN"/>
+        </w:rPr>
+      </w:pPr>
+      <w:r>
+        <w:rPr>
+          <w:rFonts w:eastAsia="Times New Roman" w:cstheme="minorHAnsi"/>
           <w:sz w:val="24"/>
           <w:szCs w:val="24"/>
           <w:lang w:eastAsia="en-IN"/>
@@ -1847,7 +1548,7 @@
       </w:r>
       <w:r>
         <w:rPr>
-          <w:rFonts w:ascii="Times New Roman" w:eastAsia="Times New Roman" w:hAnsi="Times New Roman" w:cs="Times New Roman"/>
+          <w:rFonts w:eastAsia="Times New Roman" w:cstheme="minorHAnsi"/>
           <w:sz w:val="24"/>
           <w:szCs w:val="24"/>
           <w:lang w:eastAsia="en-IN"/>
@@ -1865,7 +1566,7 @@
       </w:r>
       <w:r>
         <w:rPr>
-          <w:rFonts w:ascii="Times New Roman" w:eastAsia="Times New Roman" w:hAnsi="Times New Roman" w:cs="Times New Roman"/>
+          <w:rFonts w:eastAsia="Times New Roman" w:cstheme="minorHAnsi"/>
           <w:sz w:val="24"/>
           <w:szCs w:val="24"/>
           <w:lang w:eastAsia="en-IN"/>
@@ -1881,15 +1582,15 @@
         </w:numPr>
         <w:spacing w:before="100" w:beforeAutospacing="1" w:after="100" w:afterAutospacing="1" w:line="240" w:lineRule="auto"/>
         <w:rPr>
-          <w:rFonts w:ascii="Times New Roman" w:eastAsia="Times New Roman" w:hAnsi="Times New Roman" w:cs="Times New Roman"/>
-          <w:sz w:val="24"/>
-          <w:szCs w:val="24"/>
-          <w:lang w:eastAsia="en-IN"/>
-        </w:rPr>
-      </w:pPr>
-      <w:r>
-        <w:rPr>
-          <w:rFonts w:ascii="Times New Roman" w:eastAsia="Times New Roman" w:hAnsi="Times New Roman" w:cs="Times New Roman"/>
+          <w:rFonts w:eastAsia="Times New Roman" w:cstheme="minorHAnsi"/>
+          <w:sz w:val="24"/>
+          <w:szCs w:val="24"/>
+          <w:lang w:eastAsia="en-IN"/>
+        </w:rPr>
+      </w:pPr>
+      <w:r>
+        <w:rPr>
+          <w:rFonts w:eastAsia="Times New Roman" w:cstheme="minorHAnsi"/>
           <w:sz w:val="24"/>
           <w:szCs w:val="24"/>
           <w:lang w:eastAsia="en-IN"/>
@@ -1899,48 +1600,74 @@
     </w:p>
     <w:p>
       <w:pPr>
-        <w:spacing w:after="0" w:line="240" w:lineRule="auto"/>
-        <w:rPr>
-          <w:rFonts w:ascii="Times New Roman" w:eastAsia="Times New Roman" w:hAnsi="Times New Roman" w:cs="Times New Roman"/>
-          <w:sz w:val="24"/>
-          <w:szCs w:val="24"/>
-          <w:lang w:eastAsia="en-IN"/>
-        </w:rPr>
-      </w:pPr>
-      <w:r>
-        <w:rPr>
-          <w:rFonts w:ascii="Times New Roman" w:eastAsia="Times New Roman" w:hAnsi="Times New Roman" w:cs="Times New Roman"/>
-          <w:sz w:val="24"/>
-          <w:szCs w:val="24"/>
-          <w:lang w:eastAsia="en-IN"/>
-        </w:rPr>
-        <w:pict>
-          <v:rect id="_x0000_i1029" style="width:0;height:1.5pt" o:hralign="center" o:hrstd="t" o:hr="t" fillcolor="#a0a0a0" stroked="f"/>
-        </w:pict>
+        <w:pStyle w:val="Heading3"/>
+        <w:rPr>
+          <w:rFonts w:asciiTheme="minorHAnsi" w:hAnsiTheme="minorHAnsi" w:cstheme="minorHAnsi"/>
+        </w:rPr>
+      </w:pPr>
+      <w:r>
+        <w:rPr>
+          <w:rFonts w:asciiTheme="minorHAnsi" w:hAnsiTheme="minorHAnsi" w:cstheme="minorHAnsi"/>
+        </w:rPr>
+        <w:t>UI</w:t>
       </w:r>
     </w:p>
     <w:p>
       <w:pPr>
-        <w:spacing w:before="100" w:beforeAutospacing="1" w:after="100" w:afterAutospacing="1" w:line="240" w:lineRule="auto"/>
-        <w:rPr>
-          <w:rFonts w:ascii="Times New Roman" w:eastAsia="Times New Roman" w:hAnsi="Times New Roman" w:cs="Times New Roman"/>
-          <w:sz w:val="24"/>
-          <w:szCs w:val="24"/>
-          <w:lang w:eastAsia="en-IN"/>
-        </w:rPr>
-      </w:pPr>
-      <w:r>
-        <w:rPr>
-          <w:rFonts w:ascii="Times New Roman" w:eastAsia="Times New Roman" w:hAnsi="Times New Roman" w:cs="Times New Roman"/>
-          <w:sz w:val="24"/>
-          <w:szCs w:val="24"/>
-          <w:lang w:eastAsia="en-IN"/>
-        </w:rPr>
-        <w:t>Would you like the starter code for this version?</w:t>
+        <w:jc w:val="center"/>
+        <w:rPr>
+          <w:rFonts w:cstheme="minorHAnsi"/>
+        </w:rPr>
+      </w:pPr>
+      <w:r>
+        <w:rPr>
+          <w:rFonts w:cstheme="minorHAnsi"/>
+          <w:noProof/>
+          <w:lang w:eastAsia="en-IN"/>
+        </w:rPr>
+        <w:drawing>
+          <wp:inline distT="0" distB="0" distL="0" distR="0">
+            <wp:extent cx="4050649" cy="6075973"/>
+            <wp:effectExtent l="0" t="0" r="7620" b="1270"/>
+            <wp:docPr id="1" name="Picture 1"/>
+            <wp:cNvGraphicFramePr>
+              <a:graphicFrameLocks xmlns:a="http://schemas.openxmlformats.org/drawingml/2006/main" noChangeAspect="1"/>
+            </wp:cNvGraphicFramePr>
+            <a:graphic xmlns:a="http://schemas.openxmlformats.org/drawingml/2006/main">
+              <a:graphicData uri="http://schemas.openxmlformats.org/drawingml/2006/picture">
+                <pic:pic xmlns:pic="http://schemas.openxmlformats.org/drawingml/2006/picture">
+                  <pic:nvPicPr>
+                    <pic:cNvPr id="1" name="ChatGPT Image May 6, 2025, 05_41_29 AM.png"/>
+                    <pic:cNvPicPr/>
+                  </pic:nvPicPr>
+                  <pic:blipFill>
+                    <a:blip r:embed="rId5" cstate="print">
+                      <a:extLst>
+                        <a:ext uri="{28A0092B-C50C-407E-A947-70E740481C1C}">
+                          <a14:useLocalDpi xmlns:a14="http://schemas.microsoft.com/office/drawing/2010/main" val="0"/>
+                        </a:ext>
+                      </a:extLst>
+                    </a:blip>
+                    <a:stretch>
+                      <a:fillRect/>
+                    </a:stretch>
+                  </pic:blipFill>
+                  <pic:spPr>
+                    <a:xfrm>
+                      <a:off x="0" y="0"/>
+                      <a:ext cx="4057194" cy="6085790"/>
+                    </a:xfrm>
+                    <a:prstGeom prst="rect">
+                      <a:avLst/>
+                    </a:prstGeom>
+                  </pic:spPr>
+                </pic:pic>
+              </a:graphicData>
+            </a:graphic>
+          </wp:inline>
+        </w:drawing>
       </w:r>
     </w:p>
-    <w:bookmarkEnd w:id="0"/>
-    <w:p/>
     <w:sectPr>
       <w:pgSz w:w="11906" w:h="16838"/>
       <w:pgMar w:top="1440" w:right="1440" w:bottom="1440" w:left="1440" w:header="708" w:footer="708" w:gutter="0"/>

</xml_diff>